<commit_message>
fix: word 문서 수정
</commit_message>
<xml_diff>
--- a/모바일웹서비스 프로젝트_공통평가 01_수행 결과 보고서.docx
+++ b/모바일웹서비스 프로젝트_공통평가 01_수행 결과 보고서.docx
@@ -907,7 +907,7 @@
                 <w:sz w:val="12"/>
                 <w:szCs w:val="12"/>
               </w:rPr>
-              <w:pict w14:anchorId="3410A4E5">
+              <w:pict w14:anchorId="7AF3DFEB">
                 <v:shape id="_x0000_i1042" type="#_x0000_t75" alt="스크린샷, 소프트웨어이(가) 표시된 사진&#10;&#10;AI 생성 콘텐츠는 정확하지 않을 수 있습니다." style="width:105.85pt;height:57pt;visibility:visible;mso-wrap-style:square">
                   <v:imagedata r:id="rId8" o:title="스크린샷, 소프트웨어이(가) 표시된 사진&#10;&#10;AI 생성 콘텐츠는 정확하지 않을 수 있습니다"/>
                 </v:shape>
@@ -1408,7 +1408,7 @@
                 <w:sz w:val="12"/>
                 <w:szCs w:val="12"/>
               </w:rPr>
-              <w:pict w14:anchorId="7B6CF60A">
+              <w:pict w14:anchorId="5C066BED">
                 <v:shape id="_x0000_i1041" type="#_x0000_t75" alt="텍스트, 소프트웨어, 웹 페이지, 웹사이트이(가) 표시된 사진&#13;&#13;&#10;&#13;&#13;&#10;AI 생성 콘텐츠는 정확하지 않을 수 있습니다." style="width:105.85pt;height:94.7pt;visibility:visible;mso-wrap-style:square;mso-width-percent:0;mso-height-percent:0;mso-width-percent:0;mso-height-percent:0">
                   <v:imagedata r:id="rId9" o:title="텍스트, 소프트웨어, 웹 페이지, 웹사이트이(가) 표시된 사진&#13;&#13;&#10;&#13;&#13;&#10;AI 생성 콘텐츠는 정확하지 않을 수 있습니다"/>
                 </v:shape>
@@ -1434,7 +1434,7 @@
                 <w:sz w:val="12"/>
                 <w:szCs w:val="12"/>
               </w:rPr>
-              <w:pict w14:anchorId="7BD07B5B">
+              <w:pict w14:anchorId="0E9A0B56">
                 <v:shape id="그림 1" o:spid="_x0000_i1040" type="#_x0000_t75" alt="" style="width:105.35pt;height:63.3pt;visibility:visible;mso-wrap-style:square;mso-width-percent:0;mso-height-percent:0;mso-width-percent:0;mso-height-percent:0">
                   <v:imagedata r:id="rId10" o:title=""/>
                 </v:shape>
@@ -1630,7 +1630,7 @@
                 <w:sz w:val="12"/>
                 <w:szCs w:val="12"/>
               </w:rPr>
-              <w:pict w14:anchorId="3D999EF9">
+              <w:pict w14:anchorId="506EAF11">
                 <v:shape id="그림 3" o:spid="_x0000_i1039" type="#_x0000_t75" alt="텍스트, 스크린샷, 폰트, 화이트이(가) 표시된 사진&#13;&#13;&#10;&#13;&#13;&#10;AI 생성 콘텐츠는 정확하지 않을 수 있습니다." style="width:105.85pt;height:71.05pt;visibility:visible;mso-wrap-style:square;mso-width-percent:0;mso-height-percent:0;mso-width-percent:0;mso-height-percent:0">
                   <v:imagedata r:id="rId11" o:title="텍스트, 스크린샷, 폰트, 화이트이(가) 표시된 사진&#13;&#13;&#10;&#13;&#13;&#10;AI 생성 콘텐츠는 정확하지 않을 수 있습니다"/>
                 </v:shape>
@@ -1844,7 +1844,7 @@
                 <w:sz w:val="12"/>
                 <w:szCs w:val="12"/>
               </w:rPr>
-              <w:pict w14:anchorId="05C11709">
+              <w:pict w14:anchorId="418D5A65">
                 <v:shape id="그림 4" o:spid="_x0000_i1038" type="#_x0000_t75" alt="스크린샷, 텍스트, 소프트웨어, 웹 페이지이(가) 표시된 사진&#13;&#13;&#10;&#13;&#13;&#10;AI 생성 콘텐츠는 정확하지 않을 수 있습니다." style="width:105.85pt;height:53.15pt;visibility:visible;mso-wrap-style:square;mso-width-percent:0;mso-height-percent:0;mso-width-percent:0;mso-height-percent:0">
                   <v:imagedata r:id="rId13" o:title="스크린샷, 텍스트, 소프트웨어, 웹 페이지이(가) 표시된 사진&#13;&#13;&#10;&#13;&#13;&#10;AI 생성 콘텐츠는 정확하지 않을 수 있습니다"/>
                 </v:shape>
@@ -2091,7 +2091,7 @@
                 <w:sz w:val="12"/>
                 <w:szCs w:val="12"/>
               </w:rPr>
-              <w:pict w14:anchorId="581CE38E">
+              <w:pict w14:anchorId="5331E17F">
                 <v:shape id="_x0000_i1037" type="#_x0000_t75" alt="스크린샷, 텍스트, 멀티미디어 소프트웨어, 소프트웨어이(가) 표시된 사진&#13;&#10;&#13;&#10;AI 생성 콘텐츠는 정확하지 않을 수 있습니다." style="width:105.35pt;height:65.25pt;visibility:visible;mso-wrap-style:square;mso-width-percent:0;mso-height-percent:0;mso-width-percent:0;mso-height-percent:0">
                   <v:imagedata r:id="rId14" o:title="스크린샷, 텍스트, 멀티미디어 소프트웨어, 소프트웨어이(가) 표시된 사진&#13;&#10;&#13;&#10;AI 생성 콘텐츠는 정확하지 않을 수 있습니다"/>
                 </v:shape>
@@ -2316,7 +2316,7 @@
                 <w:sz w:val="12"/>
                 <w:szCs w:val="12"/>
               </w:rPr>
-              <w:pict w14:anchorId="031C4860">
+              <w:pict w14:anchorId="4AD278E6">
                 <v:shape id="그림 2" o:spid="_x0000_i1036" type="#_x0000_t75" alt="개 품종, 스크린샷, 애완동물, 텍스트이(가) 표시된 사진&#13;&#10;&#13;&#10;AI 생성 콘텐츠는 정확하지 않을 수 있습니다." style="width:105.35pt;height:89.9pt;visibility:visible;mso-wrap-style:square;mso-width-percent:0;mso-height-percent:0;mso-width-percent:0;mso-height-percent:0">
                   <v:imagedata r:id="rId15" o:title="개 품종, 스크린샷, 애완동물, 텍스트이(가) 표시된 사진&#13;&#10;&#13;&#10;AI 생성 콘텐츠는 정확하지 않을 수 있습니다"/>
                 </v:shape>
@@ -2518,7 +2518,7 @@
                 <w:sz w:val="12"/>
                 <w:szCs w:val="12"/>
               </w:rPr>
-              <w:pict w14:anchorId="25CFAB75">
+              <w:pict w14:anchorId="5973B981">
                 <v:shape id="_x0000_i1035" type="#_x0000_t75" alt="스크린샷, 텍스트이(가) 표시된 사진&#13;&#10;&#13;&#10;AI 생성 콘텐츠는 정확하지 않을 수 있습니다." style="width:105.35pt;height:228.55pt;visibility:visible;mso-wrap-style:square;mso-width-percent:0;mso-height-percent:0;mso-width-percent:0;mso-height-percent:0">
                   <v:imagedata r:id="rId16" o:title="스크린샷, 텍스트이(가) 표시된 사진&#13;&#10;&#13;&#10;AI 생성 콘텐츠는 정확하지 않을 수 있습니다"/>
                 </v:shape>
@@ -2744,7 +2744,7 @@
                 <w:sz w:val="12"/>
                 <w:szCs w:val="12"/>
               </w:rPr>
-              <w:pict w14:anchorId="12291EE4">
+              <w:pict w14:anchorId="2A913C8A">
                 <v:shape id="_x0000_i1034" type="#_x0000_t75" alt="개, 스크린샷, 포유류이(가) 표시된 사진&#13;&#10;&#13;&#10;AI 생성 콘텐츠는 정확하지 않을 수 있습니다." style="width:105.35pt;height:232.45pt;visibility:visible;mso-wrap-style:square;mso-width-percent:0;mso-height-percent:0;mso-width-percent:0;mso-height-percent:0">
                   <v:imagedata r:id="rId17" o:title="개, 스크린샷, 포유류이(가) 표시된 사진&#13;&#10;&#13;&#10;AI 생성 콘텐츠는 정확하지 않을 수 있습니다"/>
                 </v:shape>
@@ -2925,6 +2925,13 @@
                 <w:szCs w:val="12"/>
               </w:rPr>
             </w:pPr>
+            <w:r>
+              <w:rPr>
+                <w:sz w:val="12"/>
+                <w:szCs w:val="12"/>
+              </w:rPr>
+              <w:t>O</w:t>
+            </w:r>
           </w:p>
         </w:tc>
         <w:tc>
@@ -3108,6 +3115,13 @@
                 <w:szCs w:val="12"/>
               </w:rPr>
             </w:pPr>
+            <w:r>
+              <w:rPr>
+                <w:sz w:val="12"/>
+                <w:szCs w:val="12"/>
+              </w:rPr>
+              <w:t>O</w:t>
+            </w:r>
           </w:p>
         </w:tc>
         <w:tc>
@@ -3149,7 +3163,7 @@
                 <w:sz w:val="12"/>
                 <w:szCs w:val="12"/>
               </w:rPr>
-              <w:pict w14:anchorId="17A443DB">
+              <w:pict w14:anchorId="46E9BE91">
                 <v:shape id="그림 5" o:spid="_x0000_i1033" type="#_x0000_t75" alt="텍스트, 펭귄, 스크린샷, 날지 못하는 새이(가) 표시된 사진&#10;&#10;AI 생성 콘텐츠는 정확하지 않을 수 있습니다." style="width:105.85pt;height:223.25pt;visibility:visible;mso-wrap-style:square">
                   <v:imagedata r:id="rId18" o:title="텍스트, 펭귄, 스크린샷, 날지 못하는 새이(가) 표시된 사진&#10;&#10;AI 생성 콘텐츠는 정확하지 않을 수 있습니다"/>
                 </v:shape>
@@ -3176,7 +3190,7 @@
                 <w:szCs w:val="12"/>
               </w:rPr>
               <w:lastRenderedPageBreak/>
-              <w:pict w14:anchorId="24F595FE">
+              <w:pict w14:anchorId="444380DD">
                 <v:shape id="그림 6" o:spid="_x0000_i1032" type="#_x0000_t75" alt="포유류, 스크린샷, 개이(가) 표시된 사진&#10;&#10;AI 생성 콘텐츠는 정확하지 않을 수 있습니다." style="width:105.85pt;height:232.45pt;visibility:visible;mso-wrap-style:square">
                   <v:imagedata r:id="rId19" o:title="포유류, 스크린샷, 개이(가) 표시된 사진&#10;&#10;AI 생성 콘텐츠는 정확하지 않을 수 있습니다"/>
                 </v:shape>
@@ -3348,6 +3362,13 @@
                 <w:szCs w:val="12"/>
               </w:rPr>
             </w:pPr>
+            <w:r>
+              <w:rPr>
+                <w:sz w:val="12"/>
+                <w:szCs w:val="12"/>
+              </w:rPr>
+              <w:t>O</w:t>
+            </w:r>
           </w:p>
         </w:tc>
         <w:tc>
@@ -3389,7 +3410,7 @@
                 <w:sz w:val="12"/>
                 <w:szCs w:val="12"/>
               </w:rPr>
-              <w:pict w14:anchorId="15C27C73">
+              <w:pict w14:anchorId="1763692F">
                 <v:shape id="그림 12" o:spid="_x0000_i1031" type="#_x0000_t75" alt="텍스트, 스크린샷, 소프트웨어, 웹 페이지이(가) 표시된 사진&#10;&#10;AI 생성 콘텐츠는 정확하지 않을 수 있습니다." style="width:105.85pt;height:63.8pt;visibility:visible;mso-wrap-style:square">
                   <v:imagedata r:id="rId20" o:title="텍스트, 스크린샷, 소프트웨어, 웹 페이지이(가) 표시된 사진&#10;&#10;AI 생성 콘텐츠는 정확하지 않을 수 있습니다"/>
                 </v:shape>
@@ -3560,6 +3581,13 @@
                 <w:szCs w:val="12"/>
               </w:rPr>
             </w:pPr>
+            <w:r>
+              <w:rPr>
+                <w:sz w:val="12"/>
+                <w:szCs w:val="12"/>
+              </w:rPr>
+              <w:t>O</w:t>
+            </w:r>
           </w:p>
         </w:tc>
         <w:tc>
@@ -3601,7 +3629,7 @@
                 <w:sz w:val="12"/>
                 <w:szCs w:val="12"/>
               </w:rPr>
-              <w:pict w14:anchorId="18BA8AA3">
+              <w:pict w14:anchorId="3B5C7813">
                 <v:shape id="그림 13" o:spid="_x0000_i1030" type="#_x0000_t75" alt="텍스트, 스크린샷, 소프트웨어, 멀티미디어 소프트웨어이(가) 표시된 사진&#10;&#10;AI 생성 콘텐츠는 정확하지 않을 수 있습니다." style="width:105.85pt;height:82.65pt;visibility:visible;mso-wrap-style:square">
                   <v:imagedata r:id="rId21" o:title="텍스트, 스크린샷, 소프트웨어, 멀티미디어 소프트웨어이(가) 표시된 사진&#10;&#10;AI 생성 콘텐츠는 정확하지 않을 수 있습니다"/>
                 </v:shape>
@@ -3971,6 +3999,13 @@
                 <w:szCs w:val="12"/>
               </w:rPr>
             </w:pPr>
+            <w:r>
+              <w:rPr>
+                <w:sz w:val="12"/>
+                <w:szCs w:val="12"/>
+              </w:rPr>
+              <w:t>O</w:t>
+            </w:r>
           </w:p>
         </w:tc>
         <w:tc>
@@ -4012,7 +4047,7 @@
                 <w:sz w:val="12"/>
                 <w:szCs w:val="12"/>
               </w:rPr>
-              <w:pict w14:anchorId="5085912A">
+              <w:pict w14:anchorId="29F827B9">
                 <v:shape id="그림 7" o:spid="_x0000_i1029" type="#_x0000_t75" alt="펭귄, 수생 조류, 날지 못하는 새, 텍스트이(가) 표시된 사진&#10;&#10;AI 생성 콘텐츠는 정확하지 않을 수 있습니다." style="width:105.85pt;height:223.25pt;visibility:visible;mso-wrap-style:square">
                   <v:imagedata r:id="rId22" o:title="펭귄, 수생 조류, 날지 못하는 새, 텍스트이(가) 표시된 사진&#10;&#10;AI 생성 콘텐츠는 정확하지 않을 수 있습니다"/>
                 </v:shape>
@@ -4327,6 +4362,13 @@
                 <w:szCs w:val="12"/>
               </w:rPr>
             </w:pPr>
+            <w:r>
+              <w:rPr>
+                <w:sz w:val="12"/>
+                <w:szCs w:val="12"/>
+              </w:rPr>
+              <w:t>O</w:t>
+            </w:r>
           </w:p>
         </w:tc>
         <w:tc>
@@ -4368,7 +4410,7 @@
                 <w:sz w:val="12"/>
                 <w:szCs w:val="12"/>
               </w:rPr>
-              <w:pict w14:anchorId="7488521C">
+              <w:pict w14:anchorId="25561D72">
                 <v:shape id="그림 8" o:spid="_x0000_i1028" type="#_x0000_t75" alt="펭귄, 텍스트, 날지 못하는 새, 수생 조류이(가) 표시된 사진&#10;&#10;AI 생성 콘텐츠는 정확하지 않을 수 있습니다." style="width:105.85pt;height:230.5pt;visibility:visible;mso-wrap-style:square">
                   <v:imagedata r:id="rId23" o:title="펭귄, 텍스트, 날지 못하는 새, 수생 조류이(가) 표시된 사진&#10;&#10;AI 생성 콘텐츠는 정확하지 않을 수 있습니다"/>
                 </v:shape>
@@ -4711,6 +4753,13 @@
                 <w:szCs w:val="12"/>
               </w:rPr>
             </w:pPr>
+            <w:r>
+              <w:rPr>
+                <w:sz w:val="12"/>
+                <w:szCs w:val="12"/>
+              </w:rPr>
+              <w:t>O</w:t>
+            </w:r>
           </w:p>
         </w:tc>
         <w:tc>
@@ -4752,7 +4801,7 @@
                 <w:sz w:val="12"/>
                 <w:szCs w:val="12"/>
               </w:rPr>
-              <w:pict w14:anchorId="5F058BC7">
+              <w:pict w14:anchorId="22B76F6A">
                 <v:shape id="그림 9" o:spid="_x0000_i1027" type="#_x0000_t75" alt="스크린샷, 개, 텍스트, 애완동물이(가) 표시된 사진&#10;&#10;AI 생성 콘텐츠는 정확하지 않을 수 있습니다." style="width:105.85pt;height:233.4pt;visibility:visible;mso-wrap-style:square">
                   <v:imagedata r:id="rId24" o:title="스크린샷, 개, 텍스트, 애완동물이(가) 표시된 사진&#10;&#10;AI 생성 콘텐츠는 정확하지 않을 수 있습니다"/>
                 </v:shape>
@@ -5057,6 +5106,13 @@
                 <w:szCs w:val="12"/>
               </w:rPr>
             </w:pPr>
+            <w:r>
+              <w:rPr>
+                <w:sz w:val="12"/>
+                <w:szCs w:val="12"/>
+              </w:rPr>
+              <w:t>O</w:t>
+            </w:r>
           </w:p>
         </w:tc>
         <w:tc>
@@ -5098,7 +5154,7 @@
                 <w:sz w:val="12"/>
                 <w:szCs w:val="12"/>
               </w:rPr>
-              <w:pict w14:anchorId="437BA39A">
+              <w:pict w14:anchorId="7EE39355">
                 <v:shape id="그림 10" o:spid="_x0000_i1026" type="#_x0000_t75" alt="펭귄, 텍스트, 수생 조류, 날지 못하는 새이(가) 표시된 사진&#10;&#10;AI 생성 콘텐츠는 정확하지 않을 수 있습니다." style="width:105.85pt;height:233.4pt;visibility:visible;mso-wrap-style:square">
                   <v:imagedata r:id="rId25" o:title="펭귄, 텍스트, 수생 조류, 날지 못하는 새이(가) 표시된 사진&#10;&#10;AI 생성 콘텐츠는 정확하지 않을 수 있습니다"/>
                 </v:shape>
@@ -5431,6 +5487,13 @@
                 <w:szCs w:val="12"/>
               </w:rPr>
             </w:pPr>
+            <w:r>
+              <w:rPr>
+                <w:sz w:val="12"/>
+                <w:szCs w:val="12"/>
+              </w:rPr>
+              <w:t>O</w:t>
+            </w:r>
           </w:p>
         </w:tc>
         <w:tc>
@@ -5472,7 +5535,7 @@
                 <w:sz w:val="12"/>
                 <w:szCs w:val="12"/>
               </w:rPr>
-              <w:pict w14:anchorId="6674D602">
+              <w:pict w14:anchorId="542EE169">
                 <v:shape id="그림 11" o:spid="_x0000_i1025" type="#_x0000_t75" alt="펭귄, 텍스트, 수생 조류, 날지 못하는 새이(가) 표시된 사진&#10;&#10;AI 생성 콘텐츠는 정확하지 않을 수 있습니다." style="width:105.85pt;height:233.4pt;visibility:visible;mso-wrap-style:square">
                   <v:imagedata r:id="rId25" o:title="펭귄, 텍스트, 수생 조류, 날지 못하는 새이(가) 표시된 사진&#10;&#10;AI 생성 콘텐츠는 정확하지 않을 수 있습니다"/>
                 </v:shape>
@@ -5641,7 +5704,7 @@
         <w:sz w:val="19"/>
         <w:szCs w:val="19"/>
       </w:rPr>
-      <w:pict w14:anchorId="5ACFB47D">
+      <w:pict w14:anchorId="575E5C50">
         <v:line id="_x0000_s1025" alt="" style="position:absolute;left:0;text-align:left;z-index:1;mso-wrap-edited:f;mso-width-percent:0;mso-height-percent:0;mso-width-percent:0;mso-height-percent:0" from="1pt,15.5pt" to="460.15pt,15.5pt"/>
       </w:pict>
     </w:r>
@@ -5748,7 +5811,7 @@
         <v:path o:extrusionok="f" gradientshapeok="t" o:connecttype="rect"/>
         <o:lock v:ext="edit" aspectratio="t"/>
       </v:shapetype>
-      <v:shape id="_x0000_i1120" type="#_x0000_t75" style="width:8.7pt;height:8.7pt" o:bullet="t">
+      <v:shape id="_x0000_i1130" type="#_x0000_t75" style="width:8.7pt;height:8.7pt" o:bullet="t">
         <v:imagedata r:id="rId1" o:title="BD10267_"/>
       </v:shape>
     </w:pict>

</xml_diff>